<commit_message>
AJout du rapport d'obs quasi fini (manque mcf)
</commit_message>
<xml_diff>
--- a/Rapport d'observation.docx
+++ b/Rapport d'observation.docx
@@ -216,6 +216,7 @@
         </w:numPr>
       </w:pPr>
       <w:r>
+        <w:lastRenderedPageBreak/>
         <w:t>Organisation Actuelle :</w:t>
       </w:r>
     </w:p>
@@ -233,10 +234,91 @@
       <w:r>
         <w:t> :</w:t>
       </w:r>
+      <w:r>
+        <w:t xml:space="preserve"> </w:t>
+      </w:r>
+      <w:r>
+        <w:rPr>
+          <w:noProof/>
+          <w:lang w:eastAsia="fr-FR"/>
+        </w:rPr>
+        <w:drawing>
+          <wp:inline distT="0" distB="0" distL="0" distR="0">
+            <wp:extent cx="6639560" cy="4508500"/>
+            <wp:effectExtent l="0" t="0" r="8890" b="6350"/>
+            <wp:docPr id="4" name="Image 4" descr="C:\Users\yanek\AppData\Local\Microsoft\Windows\INetCache\Content.Word\MotGestionCatalogueExistant.jpeg"/>
+            <wp:cNvGraphicFramePr>
+              <a:graphicFrameLocks xmlns:a="http://schemas.openxmlformats.org/drawingml/2006/main" noChangeAspect="1"/>
+            </wp:cNvGraphicFramePr>
+            <a:graphic xmlns:a="http://schemas.openxmlformats.org/drawingml/2006/main">
+              <a:graphicData uri="http://schemas.openxmlformats.org/drawingml/2006/picture">
+                <pic:pic xmlns:pic="http://schemas.openxmlformats.org/drawingml/2006/picture">
+                  <pic:nvPicPr>
+                    <pic:cNvPr id="0" name="Picture 7" descr="C:\Users\yanek\AppData\Local\Microsoft\Windows\INetCache\Content.Word\MotGestionCatalogueExistant.jpeg"/>
+                    <pic:cNvPicPr>
+                      <a:picLocks noChangeAspect="1" noChangeArrowheads="1"/>
+                    </pic:cNvPicPr>
+                  </pic:nvPicPr>
+                  <pic:blipFill>
+                    <a:blip r:embed="rId5">
+                      <a:extLst>
+                        <a:ext uri="{28A0092B-C50C-407E-A947-70E740481C1C}">
+                          <a14:useLocalDpi xmlns:a14="http://schemas.microsoft.com/office/drawing/2010/main" val="0"/>
+                        </a:ext>
+                      </a:extLst>
+                    </a:blip>
+                    <a:srcRect/>
+                    <a:stretch>
+                      <a:fillRect/>
+                    </a:stretch>
+                  </pic:blipFill>
+                  <pic:spPr bwMode="auto">
+                    <a:xfrm>
+                      <a:off x="0" y="0"/>
+                      <a:ext cx="6639560" cy="4508500"/>
+                    </a:xfrm>
+                    <a:prstGeom prst="rect">
+                      <a:avLst/>
+                    </a:prstGeom>
+                    <a:noFill/>
+                    <a:ln>
+                      <a:noFill/>
+                    </a:ln>
+                  </pic:spPr>
+                </pic:pic>
+              </a:graphicData>
+            </a:graphic>
+          </wp:inline>
+        </w:drawing>
+      </w:r>
     </w:p>
     <w:p>
       <w:r>
-        <w:t>MOT existant</w:t>
+        <w:lastRenderedPageBreak/>
+        <w:pict>
+          <v:shapetype id="_x0000_t75" coordsize="21600,21600" o:spt="75" o:preferrelative="t" path="m@4@5l@4@11@9@11@9@5xe" filled="f" stroked="f">
+            <v:stroke joinstyle="miter"/>
+            <v:formulas>
+              <v:f eqn="if lineDrawn pixelLineWidth 0"/>
+              <v:f eqn="sum @0 1 0"/>
+              <v:f eqn="sum 0 0 @1"/>
+              <v:f eqn="prod @2 1 2"/>
+              <v:f eqn="prod @3 21600 pixelWidth"/>
+              <v:f eqn="prod @3 21600 pixelHeight"/>
+              <v:f eqn="sum @0 0 1"/>
+              <v:f eqn="prod @6 1 2"/>
+              <v:f eqn="prod @7 21600 pixelWidth"/>
+              <v:f eqn="sum @8 21600 0"/>
+              <v:f eqn="prod @7 21600 pixelHeight"/>
+              <v:f eqn="sum @10 21600 0"/>
+            </v:formulas>
+            <v:path o:extrusionok="f" gradientshapeok="t" o:connecttype="rect"/>
+            <o:lock v:ext="edit" aspectratio="t"/>
+          </v:shapetype>
+          <v:shape id="_x0000_i1027" type="#_x0000_t75" style="width:522.8pt;height:674.9pt">
+            <v:imagedata r:id="rId6" o:title="MotExistant"/>
+          </v:shape>
+        </w:pict>
       </w:r>
     </w:p>
     <w:p>
@@ -248,12 +330,17 @@
         </w:numPr>
       </w:pPr>
       <w:r>
+        <w:lastRenderedPageBreak/>
         <w:t>Les flux :</w:t>
       </w:r>
     </w:p>
     <w:p>
       <w:r>
-        <w:t>MOF existant</w:t>
+        <w:pict>
+          <v:shape id="_x0000_i1028" type="#_x0000_t75" style="width:522.8pt;height:403.85pt">
+            <v:imagedata r:id="rId7" o:title="MOF existant-1"/>
+          </v:shape>
+        </w:pict>
       </w:r>
     </w:p>
     <w:p>
@@ -278,20 +365,6 @@
         <w:rPr>
           <w:u w:val="single"/>
         </w:rPr>
-        <w:br w:type="page"/>
-      </w:r>
-    </w:p>
-    <w:p>
-      <w:pPr>
-        <w:rPr>
-          <w:u w:val="single"/>
-        </w:rPr>
-      </w:pPr>
-      <w:r>
-        <w:rPr>
-          <w:u w:val="single"/>
-        </w:rPr>
-        <w:lastRenderedPageBreak/>
         <w:t>Fiche de description de voyage :</w:t>
       </w:r>
     </w:p>
@@ -347,7 +420,7 @@
                     </pic:cNvPicPr>
                   </pic:nvPicPr>
                   <pic:blipFill>
-                    <a:blip r:embed="rId5" cstate="print"/>
+                    <a:blip r:embed="rId8" cstate="print"/>
                     <a:srcRect/>
                     <a:stretch>
                       <a:fillRect/>
@@ -500,6 +573,7 @@
           <w:rFonts w:ascii="Times New Roman" w:hAnsi="Times New Roman"/>
           <w:i/>
         </w:rPr>
+        <w:lastRenderedPageBreak/>
         <w:t xml:space="preserve">•  Bibliographie: Malte joyau de la Méditerranée, </w:t>
       </w:r>
       <w:r>
@@ -1347,7 +1421,6 @@
               <w:rPr>
                 <w:rFonts w:ascii="Times New Roman" w:hAnsi="Times New Roman"/>
               </w:rPr>
-              <w:lastRenderedPageBreak/>
               <w:t>Noël</w:t>
             </w:r>
           </w:p>
@@ -2316,6 +2389,7 @@
         <w:rPr>
           <w:rFonts w:ascii="Times New Roman" w:hAnsi="Times New Roman"/>
         </w:rPr>
+        <w:lastRenderedPageBreak/>
         <w:t>•</w:t>
       </w:r>
       <w:r>
@@ -2609,29 +2683,10 @@
                 <w:lang w:eastAsia="en-US"/>
               </w:rPr>
               <w:object w:dxaOrig="2620" w:dyaOrig="2624">
-                <v:shapetype id="_x0000_t75" coordsize="21600,21600" o:spt="75" o:preferrelative="t" path="m@4@5l@4@11@9@11@9@5xe" filled="f" stroked="f">
-                  <v:stroke joinstyle="miter"/>
-                  <v:formulas>
-                    <v:f eqn="if lineDrawn pixelLineWidth 0"/>
-                    <v:f eqn="sum @0 1 0"/>
-                    <v:f eqn="sum 0 0 @1"/>
-                    <v:f eqn="prod @2 1 2"/>
-                    <v:f eqn="prod @3 21600 pixelWidth"/>
-                    <v:f eqn="prod @3 21600 pixelHeight"/>
-                    <v:f eqn="sum @0 0 1"/>
-                    <v:f eqn="prod @6 1 2"/>
-                    <v:f eqn="prod @7 21600 pixelWidth"/>
-                    <v:f eqn="sum @8 21600 0"/>
-                    <v:f eqn="prod @7 21600 pixelHeight"/>
-                    <v:f eqn="sum @10 21600 0"/>
-                  </v:formulas>
-                  <v:path o:extrusionok="f" gradientshapeok="t" o:connecttype="rect"/>
-                  <o:lock v:ext="edit" aspectratio="t"/>
-                </v:shapetype>
                 <v:shape id="_x0000_i1025" type="#_x0000_t75" style="width:87.65pt;height:87.65pt" o:ole="" fillcolor="window">
-                  <v:imagedata r:id="rId6" o:title=""/>
+                  <v:imagedata r:id="rId9" o:title=""/>
                 </v:shape>
-                <o:OLEObject Type="Embed" ProgID="MS_ClipArt_Gallery.2" ShapeID="_x0000_i1025" DrawAspect="Content" ObjectID="_1588425960" r:id="rId7"/>
+                <o:OLEObject Type="Embed" ProgID="MS_ClipArt_Gallery.2" ShapeID="_x0000_i1025" DrawAspect="Content" ObjectID="_1589055201" r:id="rId10"/>
               </w:object>
             </w:r>
           </w:p>
@@ -3768,9 +3823,9 @@
               </w:rPr>
               <w:object w:dxaOrig="2620" w:dyaOrig="2624">
                 <v:shape id="_x0000_i1026" type="#_x0000_t75" style="width:87.65pt;height:87.65pt" o:ole="" fillcolor="window">
-                  <v:imagedata r:id="rId6" o:title=""/>
+                  <v:imagedata r:id="rId9" o:title=""/>
                 </v:shape>
-                <o:OLEObject Type="Embed" ProgID="MS_ClipArt_Gallery.2" ShapeID="_x0000_i1026" DrawAspect="Content" ObjectID="_1588425961" r:id="rId8"/>
+                <o:OLEObject Type="Embed" ProgID="MS_ClipArt_Gallery.2" ShapeID="_x0000_i1026" DrawAspect="Content" ObjectID="_1589055202" r:id="rId11"/>
               </w:object>
             </w:r>
           </w:p>
@@ -11217,8 +11272,14 @@
       </w:r>
     </w:p>
     <w:p>
-      <w:r>
-        <w:t>MCD existant</w:t>
+      <w:bookmarkStart w:id="0" w:name="_GoBack"/>
+      <w:bookmarkEnd w:id="0"/>
+      <w:r>
+        <w:pict>
+          <v:shape id="_x0000_i1029" type="#_x0000_t75" style="width:510.9pt;height:253.55pt">
+            <v:imagedata r:id="rId12" o:title="mcfExistant"/>
+          </v:shape>
+        </w:pict>
       </w:r>
     </w:p>
     <w:p>
@@ -11230,6 +11291,7 @@
         </w:numPr>
       </w:pPr>
       <w:r>
+        <w:lastRenderedPageBreak/>
         <w:t xml:space="preserve">Les données : </w:t>
       </w:r>
     </w:p>
@@ -11255,7 +11317,7 @@
                     <pic:cNvPicPr/>
                   </pic:nvPicPr>
                   <pic:blipFill>
-                    <a:blip r:embed="rId9"/>
+                    <a:blip r:embed="rId13"/>
                     <a:stretch>
                       <a:fillRect/>
                     </a:stretch>
@@ -11275,8 +11337,6 @@
           </wp:inline>
         </w:drawing>
       </w:r>
-      <w:bookmarkStart w:id="0" w:name="_GoBack"/>
-      <w:bookmarkEnd w:id="0"/>
     </w:p>
     <w:sectPr>
       <w:pgSz w:w="11906" w:h="16838"/>

</xml_diff>